<commit_message>
Respuesta a la revisión del 15 de octubre.
</commit_message>
<xml_diff>
--- a/Docs/revisiones/REVISION DE SISTEMA_261015.docx
+++ b/Docs/revisiones/REVISION DE SISTEMA_261015.docx
@@ -24,7 +24,7 @@
                 <wp:positionV relativeFrom="paragraph">
                   <wp:posOffset>605790</wp:posOffset>
                 </wp:positionV>
-                <wp:extent cx="562610" cy="286385"/>
+                <wp:extent cx="563245" cy="287020"/>
                 <wp:effectExtent l="0" t="0" r="28575" b="19050"/>
                 <wp:wrapNone/>
                 <wp:docPr id="1" name="2 Elipse"/>
@@ -35,7 +35,7 @@
                       <wps:spPr>
                         <a:xfrm>
                           <a:off x="0" y="0"/>
-                          <a:ext cx="561960" cy="285840"/>
+                          <a:ext cx="562680" cy="286560"/>
                         </a:xfrm>
                         <a:prstGeom prst="ellipse">
                           <a:avLst/>
@@ -68,7 +68,7 @@
           </mc:Choice>
           <mc:Fallback>
             <w:pict>
-              <v:oval id="shape_0" ID="2 Elipse" stroked="t" style="position:absolute;margin-left:274.15pt;margin-top:47.7pt;width:44.2pt;height:22.45pt" wp14:anchorId="06E30AE2">
+              <v:oval id="shape_0" ID="2 Elipse" stroked="t" style="position:absolute;margin-left:274.15pt;margin-top:47.7pt;width:44.25pt;height:22.5pt" wp14:anchorId="06E30AE2">
                 <w10:wrap type="none"/>
                 <v:fill on="false" o:detectmouseclick="t"/>
                 <v:stroke color="#3a5f8b" weight="25560" joinstyle="round" endcap="flat"/>
@@ -82,12 +82,12 @@
               <wp:anchor behindDoc="0" distT="0" distB="0" distL="114300" distR="114300" simplePos="0" locked="0" layoutInCell="1" allowOverlap="1" relativeHeight="3" wp14:anchorId="33886613">
                 <wp:simplePos x="0" y="0"/>
                 <wp:positionH relativeFrom="column">
-                  <wp:posOffset>4099560</wp:posOffset>
+                  <wp:posOffset>4098290</wp:posOffset>
                 </wp:positionH>
                 <wp:positionV relativeFrom="paragraph">
-                  <wp:posOffset>728345</wp:posOffset>
+                  <wp:posOffset>726440</wp:posOffset>
                 </wp:positionV>
-                <wp:extent cx="1248410" cy="19685"/>
+                <wp:extent cx="1249045" cy="20320"/>
                 <wp:effectExtent l="0" t="76200" r="9525" b="95250"/>
                 <wp:wrapNone/>
                 <wp:docPr id="2" name="3 Conector recto de flecha"/>
@@ -98,7 +98,7 @@
                       <wps:spPr>
                         <a:xfrm flipV="1">
                           <a:off x="0" y="0"/>
-                          <a:ext cx="1247760" cy="19080"/>
+                          <a:ext cx="1248480" cy="19800"/>
                         </a:xfrm>
                         <a:prstGeom prst="straightConnector1">
                           <a:avLst/>
@@ -137,7 +137,7 @@
                 <v:stroke joinstyle="miter"/>
                 <v:path gradientshapeok="t" o:connecttype="rect" textboxrect="0,0,21600,21600"/>
               </v:shapetype>
-              <v:shape id="shape_0" ID="3 Conector recto de flecha" stroked="t" style="position:absolute;margin-left:322.8pt;margin-top:57.35pt;width:98.2pt;height:1.45pt;flip:y" wp14:anchorId="33886613" type="shapetype_32">
+              <v:shape id="shape_0" ID="3 Conector recto de flecha" stroked="t" style="position:absolute;margin-left:322.7pt;margin-top:57.2pt;width:98.25pt;height:1.5pt;flip:y" wp14:anchorId="33886613" type="shapetype_32">
                 <w10:wrap type="none"/>
                 <v:fill on="false" o:detectmouseclick="t"/>
                 <v:stroke color="#4a7ebb" weight="9360" endarrow="open" endarrowwidth="medium" endarrowlength="medium" joinstyle="round" endcap="flat"/>
@@ -156,7 +156,7 @@
                 <wp:positionV relativeFrom="paragraph">
                   <wp:posOffset>462915</wp:posOffset>
                 </wp:positionV>
-                <wp:extent cx="2267585" cy="667385"/>
+                <wp:extent cx="2268220" cy="668020"/>
                 <wp:effectExtent l="0" t="0" r="19050" b="19050"/>
                 <wp:wrapNone/>
                 <wp:docPr id="3" name="4 Cuadro de texto"/>
@@ -167,7 +167,7 @@
                       <wps:spPr>
                         <a:xfrm>
                           <a:off x="0" y="0"/>
-                          <a:ext cx="2266920" cy="666720"/>
+                          <a:ext cx="2267640" cy="667440"/>
                         </a:xfrm>
                         <a:prstGeom prst="rect">
                           <a:avLst/>
@@ -199,9 +199,8 @@
                           <w:p>
                             <w:pPr>
                               <w:pStyle w:val="FrameContents"/>
-                              <w:rPr>
-                                <w:color w:val="000000"/>
-                              </w:rPr>
+                              <w:spacing w:before="0" w:after="200"/>
+                              <w:rPr/>
                             </w:pPr>
                             <w:r>
                               <w:rPr>
@@ -224,7 +223,7 @@
           </mc:Choice>
           <mc:Fallback>
             <w:pict>
-              <v:rect id="shape_0" ID="4 Cuadro de texto" fillcolor="white" stroked="t" style="position:absolute;margin-left:421.15pt;margin-top:36.45pt;width:178.45pt;height:52.45pt" wp14:anchorId="63662D59">
+              <v:rect id="shape_0" ID="4 Cuadro de texto" fillcolor="white" stroked="t" style="position:absolute;margin-left:421.15pt;margin-top:36.45pt;width:178.5pt;height:52.5pt" wp14:anchorId="63662D59">
                 <w10:wrap type="square"/>
                 <v:fill type="solid" color2="black" o:detectmouseclick="t"/>
                 <v:stroke color="black" weight="6480" joinstyle="round" endcap="flat"/>
@@ -233,9 +232,8 @@
                     <w:p>
                       <w:pPr>
                         <w:pStyle w:val="FrameContents"/>
-                        <w:rPr>
-                          <w:color w:val="000000"/>
-                        </w:rPr>
+                        <w:spacing w:before="0" w:after="200"/>
+                        <w:rPr/>
                       </w:pPr>
                       <w:r>
                         <w:rPr>
@@ -813,27 +811,7 @@
           <w:sz w:val="24"/>
           <w:szCs w:val="24"/>
         </w:rPr>
-        <w:t>x</w:t>
-      </w:r>
-      <w:r>
-        <w:rPr>
-          <w:b/>
-          <w:bCs/>
-          <w:color w:val="9900FF"/>
-          <w:sz w:val="24"/>
-          <w:szCs w:val="24"/>
-        </w:rPr>
-        <w:t xml:space="preserve"> </w:t>
-      </w:r>
-      <w:r>
-        <w:rPr>
-          <w:b/>
-          <w:bCs/>
-          <w:color w:val="9900FF"/>
-          <w:sz w:val="24"/>
-          <w:szCs w:val="24"/>
-        </w:rPr>
-        <w:t>Son datos del Usuario en otro sistema, no se cambian ni se capturan.</w:t>
+        <w:t>x Son datos del Usuario en otro sistema, no se cambian ni se capturan.</w:t>
       </w:r>
     </w:p>
     <w:p>
@@ -927,27 +905,7 @@
           <w:sz w:val="24"/>
           <w:szCs w:val="24"/>
         </w:rPr>
-        <w:t>x</w:t>
-      </w:r>
-      <w:r>
-        <w:rPr>
-          <w:b/>
-          <w:bCs/>
-          <w:color w:val="9900FF"/>
-          <w:sz w:val="24"/>
-          <w:szCs w:val="24"/>
-        </w:rPr>
-        <w:t xml:space="preserve"> </w:t>
-      </w:r>
-      <w:r>
-        <w:rPr>
-          <w:b/>
-          <w:bCs/>
-          <w:color w:val="9900FF"/>
-          <w:sz w:val="24"/>
-          <w:szCs w:val="24"/>
-        </w:rPr>
-        <w:t>Este funcionamiento  se acordó en una junta pasada, esto no cambia los tiempos de atención, solo en momento en que se genera el folio (cuando es autorizada).</w:t>
+        <w:t>x Este funcionamiento  se acordó en una junta pasada, esto no cambia los tiempos de atención, solo en momento en que se genera el folio (cuando es autorizada).</w:t>
       </w:r>
     </w:p>
     <w:p>
@@ -1052,27 +1010,7 @@
           <w:sz w:val="24"/>
           <w:szCs w:val="24"/>
         </w:rPr>
-        <w:t>+</w:t>
-      </w:r>
-      <w:r>
-        <w:rPr>
-          <w:b/>
-          <w:bCs/>
-          <w:color w:val="9900FF"/>
-          <w:sz w:val="24"/>
-          <w:szCs w:val="24"/>
-        </w:rPr>
-        <w:t xml:space="preserve"> </w:t>
-      </w:r>
-      <w:r>
-        <w:rPr>
-          <w:b/>
-          <w:bCs/>
-          <w:color w:val="9900FF"/>
-          <w:sz w:val="24"/>
-          <w:szCs w:val="24"/>
-        </w:rPr>
-        <w:t>Listo</w:t>
+        <w:t>+ Listo</w:t>
       </w:r>
     </w:p>
     <w:p>
@@ -1169,34 +1107,61 @@
       </w:pPr>
       <w:r>
         <w:rPr>
-          <w:sz w:val="24"/>
-          <w:szCs w:val="24"/>
-        </w:rPr>
-      </w:r>
-    </w:p>
-    <w:p>
-      <w:pPr>
-        <w:pStyle w:val="Normal"/>
+          <w:b/>
+          <w:bCs/>
+          <w:color w:val="9900FF"/>
+          <w:sz w:val="24"/>
+          <w:szCs w:val="24"/>
+        </w:rPr>
+        <w:t>? No entiendo</w:t>
+      </w:r>
+    </w:p>
+    <w:p>
+      <w:pPr>
+        <w:pStyle w:val="Normal"/>
+        <w:rPr/>
+      </w:pPr>
+      <w:r>
+        <w:rPr>
+          <w:sz w:val="24"/>
+          <w:szCs w:val="24"/>
+        </w:rPr>
+        <w:t xml:space="preserve">COMO VO.BO., APARECE LA SOLICITUD PERO EN EL SOLICITANTE SE REQUIERE EL NOMBRE EN LUGAR DEL RFC, LA FECHA DE MODIFICACIÓN, DEBE DECIR: </w:t>
+      </w:r>
+      <w:r>
         <w:rPr>
           <w:color w:val="C00000"/>
           <w:sz w:val="24"/>
           <w:szCs w:val="24"/>
         </w:rPr>
-      </w:pPr>
-      <w:r>
-        <w:rPr>
-          <w:sz w:val="24"/>
-          <w:szCs w:val="24"/>
-        </w:rPr>
-        <w:t xml:space="preserve">COMO VO.BO., APARECE LA SOLICITUD PERO EN EL SOLICITANTE SE REQUIERE EL NOMBRE EN LUGAR DEL RFC, LA FECHA DE MODIFICACIÓN, DEBE DECIR: </w:t>
-      </w:r>
-      <w:r>
-        <w:rPr>
-          <w:color w:val="C00000"/>
-          <w:sz w:val="24"/>
-          <w:szCs w:val="24"/>
-        </w:rPr>
         <w:t xml:space="preserve">FECHA DE </w:t>
+      </w:r>
+    </w:p>
+    <w:p>
+      <w:pPr>
+        <w:pStyle w:val="Normal"/>
+        <w:rPr>
+          <w:rFonts w:ascii="Calibri" w:hAnsi="Calibri" w:eastAsia="Calibri" w:cs=""/>
+          <w:b/>
+          <w:b/>
+          <w:bCs/>
+          <w:color w:val="9900FF"/>
+          <w:sz w:val="24"/>
+          <w:szCs w:val="24"/>
+          <w:lang w:val="es-MX" w:eastAsia="en-US" w:bidi="ar-SA"/>
+        </w:rPr>
+      </w:pPr>
+      <w:r>
+        <w:rPr>
+          <w:rFonts w:eastAsia="Calibri" w:cs=""/>
+          <w:b/>
+          <w:bCs/>
+          <w:color w:val="9900FF"/>
+          <w:sz w:val="24"/>
+          <w:szCs w:val="24"/>
+          <w:lang w:val="es-MX" w:eastAsia="en-US" w:bidi="ar-SA"/>
+        </w:rPr>
+        <w:t>+ Listo</w:t>
       </w:r>
     </w:p>
     <w:p>
@@ -1352,10 +1317,7 @@
           <w:ilvl w:val="0"/>
           <w:numId w:val="2"/>
         </w:numPr>
-        <w:rPr>
-          <w:sz w:val="24"/>
-          <w:szCs w:val="24"/>
-        </w:rPr>
+        <w:rPr/>
       </w:pPr>
       <w:r>
         <w:rPr>
@@ -1363,6 +1325,41 @@
           <w:szCs w:val="24"/>
         </w:rPr>
         <w:t>Una vez que es autorizado, en la parte superior envía el número de folio de la solicitud, siendo que se acordó que este se asigna hasta la revisión y firma del gestor.</w:t>
+      </w:r>
+    </w:p>
+    <w:p>
+      <w:pPr>
+        <w:pStyle w:val="Normal"/>
+        <w:numPr>
+          <w:ilvl w:val="0"/>
+          <w:numId w:val="0"/>
+        </w:numPr>
+        <w:rPr>
+          <w:sz w:val="24"/>
+          <w:szCs w:val="24"/>
+        </w:rPr>
+      </w:pPr>
+      <w:bookmarkStart w:id="0" w:name="__DdeLink__59_1180356086"/>
+      <w:r>
+        <w:rPr>
+          <w:b/>
+          <w:bCs/>
+          <w:color w:val="9900FF"/>
+          <w:sz w:val="24"/>
+          <w:szCs w:val="24"/>
+        </w:rPr>
+        <w:t>x No, no se acordo. MS lo ha mensionado, pero siempre se le ha dicho que no lo</w:t>
+      </w:r>
+      <w:bookmarkEnd w:id="0"/>
+      <w:r>
+        <w:rPr>
+          <w:b/>
+          <w:bCs/>
+          <w:color w:val="9900FF"/>
+          <w:sz w:val="24"/>
+          <w:szCs w:val="24"/>
+        </w:rPr>
+        <w:t xml:space="preserve"> cambiaremos. ¿Podrian explicar porque es esto importante?. Parece que lo importante es saber cuando se autoriza y cuando lo acepta MS, pero no sabemos porque es importante cuando se asigue el folio.</w:t>
       </w:r>
     </w:p>
     <w:p>
@@ -1388,10 +1385,10 @@
     </w:p>
     <w:p>
       <w:pPr>
-        <w:pStyle w:val="ListParagraph"/>
+        <w:pStyle w:val="Normal"/>
         <w:numPr>
           <w:ilvl w:val="0"/>
-          <w:numId w:val="2"/>
+          <w:numId w:val="0"/>
         </w:numPr>
         <w:rPr>
           <w:sz w:val="24"/>
@@ -1400,11 +1397,13 @@
       </w:pPr>
       <w:r>
         <w:rPr>
-          <w:color w:val="FF0000"/>
-          <w:sz w:val="24"/>
-          <w:szCs w:val="24"/>
-        </w:rPr>
-        <w:t xml:space="preserve"> </w:t>
+          <w:b/>
+          <w:bCs/>
+          <w:color w:val="9900FF"/>
+          <w:sz w:val="24"/>
+          <w:szCs w:val="24"/>
+        </w:rPr>
+        <w:t>- Es posible, pero pidanlo cuando no estemos atrasados en tiempo. Si tenemos tiempo al terminar la funsionalidad pedida y aceptada, podemos hacer esto. Calculo que serían entre 2 horas y un día de trabajo.</w:t>
       </w:r>
     </w:p>
     <w:p>
@@ -1459,10 +1458,7 @@
           <w:ilvl w:val="0"/>
           <w:numId w:val="1"/>
         </w:numPr>
-        <w:rPr>
-          <w:sz w:val="24"/>
-          <w:szCs w:val="24"/>
-        </w:rPr>
+        <w:rPr/>
       </w:pPr>
       <w:r>
         <w:rPr>
@@ -1470,6 +1466,39 @@
           <w:szCs w:val="24"/>
         </w:rPr>
         <w:t>En la campo de Equipo poder tener la opción de buscarlo por económico, usuario o serie</w:t>
+      </w:r>
+    </w:p>
+    <w:p>
+      <w:pPr>
+        <w:pStyle w:val="Normal"/>
+        <w:numPr>
+          <w:ilvl w:val="0"/>
+          <w:numId w:val="0"/>
+        </w:numPr>
+        <w:rPr>
+          <w:sz w:val="24"/>
+          <w:szCs w:val="24"/>
+        </w:rPr>
+      </w:pPr>
+      <w:r>
+        <w:rPr>
+          <w:b/>
+          <w:bCs/>
+          <w:color w:val="9900FF"/>
+          <w:sz w:val="24"/>
+          <w:szCs w:val="24"/>
+        </w:rPr>
+        <w:t xml:space="preserve">- Ya esta pedido, en cuanto pueda, esto se programara. Ya debia estar hecho, pero </w:t>
+      </w:r>
+      <w:r>
+        <w:rPr>
+          <w:b/>
+          <w:bCs/>
+          <w:color w:val="9900FF"/>
+          <w:sz w:val="24"/>
+          <w:szCs w:val="24"/>
+        </w:rPr>
+        <w:t>he preferido agregar cosas nuevas o reparar errores.</w:t>
       </w:r>
     </w:p>
     <w:p>
@@ -1479,10 +1508,7 @@
           <w:ilvl w:val="0"/>
           <w:numId w:val="1"/>
         </w:numPr>
-        <w:rPr>
-          <w:sz w:val="24"/>
-          <w:szCs w:val="24"/>
-        </w:rPr>
+        <w:rPr/>
       </w:pPr>
       <w:r>
         <w:rPr>
@@ -1490,6 +1516,39 @@
           <w:szCs w:val="24"/>
         </w:rPr>
         <w:t>No se ha realizado el cambio de etiquetas de Solicitud a Requerimiento.</w:t>
+      </w:r>
+    </w:p>
+    <w:p>
+      <w:pPr>
+        <w:pStyle w:val="Normal"/>
+        <w:numPr>
+          <w:ilvl w:val="0"/>
+          <w:numId w:val="0"/>
+        </w:numPr>
+        <w:rPr>
+          <w:sz w:val="24"/>
+          <w:szCs w:val="24"/>
+        </w:rPr>
+      </w:pPr>
+      <w:r>
+        <w:rPr>
+          <w:b/>
+          <w:bCs/>
+          <w:color w:val="9900FF"/>
+          <w:sz w:val="24"/>
+          <w:szCs w:val="24"/>
+        </w:rPr>
+        <w:t xml:space="preserve">x No, no </w:t>
+      </w:r>
+      <w:r>
+        <w:rPr>
+          <w:b/>
+          <w:bCs/>
+          <w:color w:val="9900FF"/>
+          <w:sz w:val="24"/>
+          <w:szCs w:val="24"/>
+        </w:rPr>
+        <w:t>lo tengo registrado como solicitado. Por favor solicitenlo formalmente porque esta etiqueta se usa mucho.</w:t>
       </w:r>
     </w:p>
     <w:p>
@@ -1499,10 +1558,7 @@
           <w:ilvl w:val="0"/>
           <w:numId w:val="1"/>
         </w:numPr>
-        <w:rPr>
-          <w:sz w:val="24"/>
-          <w:szCs w:val="24"/>
-        </w:rPr>
+        <w:rPr/>
       </w:pPr>
       <w:r>
         <w:rPr>
@@ -1518,6 +1574,39 @@
           <w:szCs w:val="24"/>
         </w:rPr>
         <w:t>requerimiento de equipo de cómputo puede referirse a más de un equipo, máximo 10 equipos</w:t>
+      </w:r>
+    </w:p>
+    <w:p>
+      <w:pPr>
+        <w:pStyle w:val="Normal"/>
+        <w:numPr>
+          <w:ilvl w:val="0"/>
+          <w:numId w:val="0"/>
+        </w:numPr>
+        <w:rPr>
+          <w:sz w:val="24"/>
+          <w:szCs w:val="24"/>
+        </w:rPr>
+      </w:pPr>
+      <w:r>
+        <w:rPr>
+          <w:b/>
+          <w:bCs/>
+          <w:color w:val="9900FF"/>
+          <w:sz w:val="24"/>
+          <w:szCs w:val="24"/>
+        </w:rPr>
+        <w:t xml:space="preserve">x No, </w:t>
+      </w:r>
+      <w:r>
+        <w:rPr>
+          <w:b/>
+          <w:bCs/>
+          <w:color w:val="9900FF"/>
+          <w:sz w:val="24"/>
+          <w:szCs w:val="24"/>
+        </w:rPr>
+        <w:t>Sistemas me dice que esto no se acepto en su momento. En todo caso, si se acepta ahora, no es un cambio fácil. (entre 1 ½ días a 3 días).</w:t>
       </w:r>
     </w:p>
     <w:p>
@@ -1553,6 +1642,11 @@
     <w:p>
       <w:pPr>
         <w:pStyle w:val="Normal"/>
+        <w:widowControl/>
+        <w:suppressAutoHyphens w:val="true"/>
+        <w:bidi w:val="0"/>
+        <w:spacing w:lineRule="auto" w:line="276" w:before="0" w:after="200"/>
+        <w:jc w:val="left"/>
         <w:rPr/>
       </w:pPr>
       <w:r>
@@ -1586,7 +1680,6 @@
       <w:rPr>
         <w:rFonts w:ascii="Symbol" w:hAnsi="Symbol" w:cs="Symbol" w:hint="default"/>
         <w:sz w:val="24"/>
-        <w:rFonts w:cs=""/>
       </w:rPr>
     </w:lvl>
     <w:lvl w:ilvl="1">
@@ -1599,7 +1692,6 @@
       </w:pPr>
       <w:rPr>
         <w:rFonts w:ascii="Courier New" w:hAnsi="Courier New" w:cs="Courier New" w:hint="default"/>
-        <w:rFonts w:cs="Courier New"/>
       </w:rPr>
     </w:lvl>
     <w:lvl w:ilvl="2">
@@ -1636,7 +1728,6 @@
       </w:pPr>
       <w:rPr>
         <w:rFonts w:ascii="Courier New" w:hAnsi="Courier New" w:cs="Courier New" w:hint="default"/>
-        <w:rFonts w:cs="Courier New"/>
       </w:rPr>
     </w:lvl>
     <w:lvl w:ilvl="5">
@@ -1673,7 +1764,6 @@
       </w:pPr>
       <w:rPr>
         <w:rFonts w:ascii="Courier New" w:hAnsi="Courier New" w:cs="Courier New" w:hint="default"/>
-        <w:rFonts w:cs="Courier New"/>
       </w:rPr>
     </w:lvl>
     <w:lvl w:ilvl="8">
@@ -1701,7 +1791,6 @@
       <w:rPr>
         <w:rFonts w:ascii="Calibri" w:hAnsi="Calibri" w:cs="Calibri" w:hint="default"/>
         <w:sz w:val="24"/>
-        <w:rFonts w:cs=""/>
       </w:rPr>
     </w:lvl>
     <w:lvl w:ilvl="1">
@@ -1714,7 +1803,6 @@
       </w:pPr>
       <w:rPr>
         <w:rFonts w:ascii="Courier New" w:hAnsi="Courier New" w:cs="Courier New" w:hint="default"/>
-        <w:rFonts w:cs="Courier New"/>
       </w:rPr>
     </w:lvl>
     <w:lvl w:ilvl="2">
@@ -1751,7 +1839,6 @@
       </w:pPr>
       <w:rPr>
         <w:rFonts w:ascii="Courier New" w:hAnsi="Courier New" w:cs="Courier New" w:hint="default"/>
-        <w:rFonts w:cs="Courier New"/>
       </w:rPr>
     </w:lvl>
     <w:lvl w:ilvl="5">
@@ -1788,7 +1875,6 @@
       </w:pPr>
       <w:rPr>
         <w:rFonts w:ascii="Courier New" w:hAnsi="Courier New" w:cs="Courier New" w:hint="default"/>
-        <w:rFonts w:cs="Courier New"/>
       </w:rPr>
     </w:lvl>
     <w:lvl w:ilvl="8">
@@ -1807,7 +1893,7 @@
   <w:abstractNum w:abstractNumId="3">
     <w:lvl w:ilvl="0">
       <w:start w:val="1"/>
-      <w:numFmt w:val="none"/>
+      <w:numFmt w:val="decimal"/>
       <w:suff w:val="nothing"/>
       <w:lvlText w:val=""/>
       <w:lvlJc w:val="left"/>
@@ -1820,7 +1906,7 @@
     </w:lvl>
     <w:lvl w:ilvl="1">
       <w:start w:val="1"/>
-      <w:numFmt w:val="none"/>
+      <w:numFmt w:val="decimal"/>
       <w:suff w:val="nothing"/>
       <w:lvlText w:val=""/>
       <w:lvlJc w:val="left"/>
@@ -1833,7 +1919,7 @@
     </w:lvl>
     <w:lvl w:ilvl="2">
       <w:start w:val="1"/>
-      <w:numFmt w:val="none"/>
+      <w:numFmt w:val="decimal"/>
       <w:suff w:val="nothing"/>
       <w:lvlText w:val=""/>
       <w:lvlJc w:val="left"/>
@@ -1846,7 +1932,7 @@
     </w:lvl>
     <w:lvl w:ilvl="3">
       <w:start w:val="1"/>
-      <w:numFmt w:val="none"/>
+      <w:numFmt w:val="decimal"/>
       <w:suff w:val="nothing"/>
       <w:lvlText w:val=""/>
       <w:lvlJc w:val="left"/>
@@ -1859,7 +1945,7 @@
     </w:lvl>
     <w:lvl w:ilvl="4">
       <w:start w:val="1"/>
-      <w:numFmt w:val="none"/>
+      <w:numFmt w:val="decimal"/>
       <w:suff w:val="nothing"/>
       <w:lvlText w:val=""/>
       <w:lvlJc w:val="left"/>
@@ -1872,7 +1958,7 @@
     </w:lvl>
     <w:lvl w:ilvl="5">
       <w:start w:val="1"/>
-      <w:numFmt w:val="none"/>
+      <w:numFmt w:val="decimal"/>
       <w:suff w:val="nothing"/>
       <w:lvlText w:val=""/>
       <w:lvlJc w:val="left"/>
@@ -1885,7 +1971,7 @@
     </w:lvl>
     <w:lvl w:ilvl="6">
       <w:start w:val="1"/>
-      <w:numFmt w:val="none"/>
+      <w:numFmt w:val="decimal"/>
       <w:suff w:val="nothing"/>
       <w:lvlText w:val=""/>
       <w:lvlJc w:val="left"/>
@@ -1898,7 +1984,7 @@
     </w:lvl>
     <w:lvl w:ilvl="7">
       <w:start w:val="1"/>
-      <w:numFmt w:val="none"/>
+      <w:numFmt w:val="decimal"/>
       <w:suff w:val="nothing"/>
       <w:lvlText w:val=""/>
       <w:lvlJc w:val="left"/>
@@ -1911,7 +1997,7 @@
     </w:lvl>
     <w:lvl w:ilvl="8">
       <w:start w:val="1"/>
-      <w:numFmt w:val="none"/>
+      <w:numFmt w:val="decimal"/>
       <w:suff w:val="nothing"/>
       <w:lvlText w:val=""/>
       <w:lvlJc w:val="left"/>
@@ -1941,7 +2027,6 @@
     <w:rPrDefault>
       <w:rPr>
         <w:rFonts w:ascii="Calibri" w:hAnsi="Calibri" w:eastAsia="Calibri" w:cs="" w:asciiTheme="minorHAnsi" w:cstheme="minorBidi" w:eastAsiaTheme="minorHAnsi" w:hAnsiTheme="minorHAnsi"/>
-        <w:sz w:val="22"/>
         <w:szCs w:val="22"/>
         <w:lang w:val="es-MX" w:eastAsia="en-US" w:bidi="ar-SA"/>
       </w:rPr>
@@ -2103,7 +2188,7 @@
     </w:pPr>
     <w:rPr>
       <w:rFonts w:ascii="Calibri" w:hAnsi="Calibri" w:eastAsia="Calibri" w:cs="" w:asciiTheme="minorHAnsi" w:cstheme="minorBidi" w:eastAsiaTheme="minorHAnsi" w:hAnsiTheme="minorHAnsi"/>
-      <w:color w:val="auto"/>
+      <w:color w:val="00000A"/>
       <w:sz w:val="22"/>
       <w:szCs w:val="22"/>
       <w:lang w:val="es-MX" w:eastAsia="en-US" w:bidi="ar-SA"/>
@@ -2165,6 +2250,35 @@
     <w:qFormat/>
     <w:rPr>
       <w:rFonts w:cs="Courier New"/>
+    </w:rPr>
+  </w:style>
+  <w:style w:type="character" w:styleId="ListLabel3">
+    <w:name w:val="ListLabel 3"/>
+    <w:qFormat/>
+    <w:rPr>
+      <w:rFonts w:cs=""/>
+      <w:sz w:val="24"/>
+    </w:rPr>
+  </w:style>
+  <w:style w:type="character" w:styleId="ListLabel4">
+    <w:name w:val="ListLabel 4"/>
+    <w:qFormat/>
+    <w:rPr>
+      <w:rFonts w:cs="Courier New"/>
+    </w:rPr>
+  </w:style>
+  <w:style w:type="character" w:styleId="ListLabel5">
+    <w:name w:val="ListLabel 5"/>
+    <w:qFormat/>
+    <w:rPr>
+      <w:rFonts w:cs="Wingdings"/>
+    </w:rPr>
+  </w:style>
+  <w:style w:type="character" w:styleId="ListLabel6">
+    <w:name w:val="ListLabel 6"/>
+    <w:qFormat/>
+    <w:rPr>
+      <w:rFonts w:cs="Symbol"/>
     </w:rPr>
   </w:style>
   <w:style w:type="paragraph" w:styleId="Heading">

</xml_diff>